<commit_message>
Various deletions from directory structure, as well as further work on the main project. Almost implemented apart from the digital signature.
</commit_message>
<xml_diff>
--- a/bibliography.docx
+++ b/bibliography.docx
@@ -104,7 +104,15 @@
     <w:p/>
     <w:p>
       <w:r>
-        <w:t xml:space="preserve">Java Card sdk release notes: </w:t>
+        <w:t xml:space="preserve">Java Card </w:t>
+      </w:r>
+      <w:proofErr w:type="spellStart"/>
+      <w:r>
+        <w:t>sdk</w:t>
+      </w:r>
+      <w:proofErr w:type="spellEnd"/>
+      <w:r>
+        <w:t xml:space="preserve"> release notes: </w:t>
       </w:r>
       <w:hyperlink r:id="rId10" w:history="1">
         <w:r>
@@ -156,8 +164,13 @@
     </w:p>
     <w:p/>
     <w:p>
-      <w:r>
-        <w:t xml:space="preserve">1 hour presentation on Java Card development. Good comments on </w:t>
+      <w:proofErr w:type="gramStart"/>
+      <w:r>
+        <w:t>1 hour</w:t>
+      </w:r>
+      <w:proofErr w:type="gramEnd"/>
+      <w:r>
+        <w:t xml:space="preserve"> presentation on Java Card development. Good comments on </w:t>
       </w:r>
       <w:r>
         <w:t xml:space="preserve">coding practices. </w:t>
@@ -184,8 +197,13 @@
     <w:p/>
     <w:p/>
     <w:p>
-      <w:r>
-        <w:t xml:space="preserve">OpenCard demos </w:t>
+      <w:proofErr w:type="spellStart"/>
+      <w:r>
+        <w:t>OpenCard</w:t>
+      </w:r>
+      <w:proofErr w:type="spellEnd"/>
+      <w:r>
+        <w:t xml:space="preserve"> demos </w:t>
       </w:r>
       <w:hyperlink r:id="rId16" w:history="1">
         <w:r>
@@ -199,7 +217,15 @@
     <w:p/>
     <w:p>
       <w:r>
-        <w:t xml:space="preserve">Full description of how to develop javacard applet </w:t>
+        <w:t xml:space="preserve">Full description of how to develop </w:t>
+      </w:r>
+      <w:proofErr w:type="spellStart"/>
+      <w:r>
+        <w:t>javacard</w:t>
+      </w:r>
+      <w:proofErr w:type="spellEnd"/>
+      <w:r>
+        <w:t xml:space="preserve"> applet </w:t>
       </w:r>
       <w:hyperlink r:id="rId17" w:history="1">
         <w:r>
@@ -252,7 +278,15 @@
     <w:p/>
     <w:p>
       <w:r>
-        <w:t xml:space="preserve">Other person with pyscard problem I had </w:t>
+        <w:t xml:space="preserve">Other person with </w:t>
+      </w:r>
+      <w:proofErr w:type="spellStart"/>
+      <w:r>
+        <w:t>pyscard</w:t>
+      </w:r>
+      <w:proofErr w:type="spellEnd"/>
+      <w:r>
+        <w:t xml:space="preserve"> problem I had </w:t>
       </w:r>
       <w:hyperlink r:id="rId20" w:history="1">
         <w:r>
@@ -339,11 +373,32 @@
       <w:r>
         <w:t>BER</w:t>
       </w:r>
+      <w:r>
+        <w:t xml:space="preserve"> sources e.g. Wikipedia)</w:t>
+      </w:r>
+    </w:p>
+    <w:p/>
+    <w:p>
+      <w:r>
+        <w:t xml:space="preserve">EC curve used (secp256r1) defined p15 here </w:t>
+      </w:r>
+      <w:hyperlink r:id="rId26" w:history="1">
+        <w:r>
+          <w:rPr>
+            <w:rStyle w:val="Hyperlink"/>
+          </w:rPr>
+          <w:t>http://www.secg.org/SEC2-Ver-1.0.pdf</w:t>
+        </w:r>
+      </w:hyperlink>
+    </w:p>
+    <w:p>
+      <w:pPr>
+        <w:rPr>
+          <w:lang w:val="en-US"/>
+        </w:rPr>
+      </w:pPr>
       <w:bookmarkStart w:id="0" w:name="_GoBack"/>
       <w:bookmarkEnd w:id="0"/>
-      <w:r>
-        <w:t xml:space="preserve"> sources e.g. Wikipedia)</w:t>
-      </w:r>
     </w:p>
     <w:sectPr>
       <w:pgSz w:w="11906" w:h="16838"/>

</xml_diff>

<commit_message>
Implemented signing and CVC generation. Added parts of JCMathLib library.
</commit_message>
<xml_diff>
--- a/bibliography.docx
+++ b/bibliography.docx
@@ -388,6 +388,94 @@
             <w:rStyle w:val="Hyperlink"/>
           </w:rPr>
           <w:t>http://www.secg.org/SEC2-Ver-1.0.pdf</w:t>
+        </w:r>
+      </w:hyperlink>
+    </w:p>
+    <w:p>
+      <w:pPr>
+        <w:rPr>
+          <w:lang w:val="en-US"/>
+        </w:rPr>
+      </w:pPr>
+    </w:p>
+    <w:p>
+      <w:pPr>
+        <w:rPr>
+          <w:lang w:val="en-US"/>
+        </w:rPr>
+      </w:pPr>
+      <w:r>
+        <w:rPr>
+          <w:lang w:val="en-US"/>
+        </w:rPr>
+        <w:t xml:space="preserve">CMAC implementation I used as a reference for my own </w:t>
+      </w:r>
+      <w:hyperlink r:id="rId27" w:history="1">
+        <w:r>
+          <w:rPr>
+            <w:rStyle w:val="Hyperlink"/>
+            <w:lang w:val="en-US"/>
+          </w:rPr>
+          <w:t>https://pastebin.com/JQ9xQ5vK</w:t>
+        </w:r>
+      </w:hyperlink>
+    </w:p>
+    <w:p>
+      <w:pPr>
+        <w:rPr>
+          <w:lang w:val="en-US"/>
+        </w:rPr>
+      </w:pPr>
+      <w:proofErr w:type="spellStart"/>
+      <w:r>
+        <w:rPr>
+          <w:lang w:val="en-US"/>
+        </w:rPr>
+        <w:t>JCMathLib</w:t>
+      </w:r>
+      <w:proofErr w:type="spellEnd"/>
+      <w:r>
+        <w:rPr>
+          <w:lang w:val="en-US"/>
+        </w:rPr>
+        <w:t xml:space="preserve"> GitHub </w:t>
+      </w:r>
+      <w:hyperlink r:id="rId28" w:history="1">
+        <w:r>
+          <w:rPr>
+            <w:rStyle w:val="Hyperlink"/>
+            <w:lang w:val="en-US"/>
+          </w:rPr>
+          <w:t>https://github.com/OpenCryptoProject/JCMathLib</w:t>
+        </w:r>
+      </w:hyperlink>
+    </w:p>
+    <w:p>
+      <w:pPr>
+        <w:rPr>
+          <w:lang w:val="en-US"/>
+        </w:rPr>
+      </w:pPr>
+    </w:p>
+    <w:p>
+      <w:pPr>
+        <w:rPr>
+          <w:lang w:val="en-US"/>
+        </w:rPr>
+      </w:pPr>
+      <w:r>
+        <w:rPr>
+          <w:lang w:val="en-US"/>
+        </w:rPr>
+        <w:t xml:space="preserve">Modular inverse Java implementation </w:t>
+      </w:r>
+      <w:hyperlink r:id="rId29" w:history="1">
+        <w:r>
+          <w:rPr>
+            <w:rStyle w:val="Hyperlink"/>
+            <w:lang w:val="en-US"/>
+          </w:rPr>
+          <w:t>http://www.geeksforgeeks.org/multiplicative-inverse-under-modulo-m/</w:t>
         </w:r>
       </w:hyperlink>
     </w:p>

</xml_diff>

<commit_message>
Base implementation almost complete, still problems in key agreement step.
</commit_message>
<xml_diff>
--- a/bibliography.docx
+++ b/bibliography.docx
@@ -401,6 +401,7 @@
     <w:p>
       <w:pPr>
         <w:rPr>
+          <w:rStyle w:val="Hyperlink"/>
           <w:lang w:val="en-US"/>
         </w:rPr>
       </w:pPr>
@@ -419,6 +420,61 @@
           <w:t>https://pastebin.com/JQ9xQ5vK</w:t>
         </w:r>
       </w:hyperlink>
+    </w:p>
+    <w:p>
+      <w:pPr>
+        <w:rPr>
+          <w:lang w:val="en-US"/>
+        </w:rPr>
+      </w:pPr>
+      <w:r>
+        <w:rPr>
+          <w:lang w:val="en-US"/>
+        </w:rPr>
+        <w:t xml:space="preserve">CMAC test values: </w:t>
+      </w:r>
+      <w:hyperlink r:id="rId28" w:history="1">
+        <w:r>
+          <w:rPr>
+            <w:rStyle w:val="Hyperlink"/>
+            <w:lang w:val="en-US"/>
+          </w:rPr>
+          <w:t>https://csrc.nist.gov/CSRC/media/Projects/Cryptographic-Standards-and-Guidelines/documents/examples/AES_CMAC.pdf</w:t>
+        </w:r>
+      </w:hyperlink>
+      <w:r>
+        <w:rPr>
+          <w:lang w:val="en-US"/>
+        </w:rPr>
+        <w:t xml:space="preserve"> (btw typo </w:t>
+      </w:r>
+      <w:r>
+        <w:rPr>
+          <w:lang w:val="en-US"/>
+        </w:rPr>
+        <w:t xml:space="preserve">in example 1, block #0, </w:t>
+      </w:r>
+      <w:proofErr w:type="spellStart"/>
+      <w:r>
+        <w:rPr>
+          <w:lang w:val="en-US"/>
+        </w:rPr>
+        <w:t>inBlock</w:t>
+      </w:r>
+      <w:proofErr w:type="spellEnd"/>
+      <w:r>
+        <w:rPr>
+          <w:lang w:val="en-US"/>
+        </w:rPr>
+        <w:t xml:space="preserve"> should equal k2)</w:t>
+      </w:r>
+    </w:p>
+    <w:p>
+      <w:pPr>
+        <w:rPr>
+          <w:lang w:val="en-US"/>
+        </w:rPr>
+      </w:pPr>
     </w:p>
     <w:p>
       <w:pPr>
@@ -440,7 +496,7 @@
         </w:rPr>
         <w:t xml:space="preserve"> GitHub </w:t>
       </w:r>
-      <w:hyperlink r:id="rId28" w:history="1">
+      <w:hyperlink r:id="rId29" w:history="1">
         <w:r>
           <w:rPr>
             <w:rStyle w:val="Hyperlink"/>
@@ -469,13 +525,73 @@
         </w:rPr>
         <w:t xml:space="preserve">Modular inverse Java implementation </w:t>
       </w:r>
-      <w:hyperlink r:id="rId29" w:history="1">
+      <w:hyperlink r:id="rId30" w:history="1">
         <w:r>
           <w:rPr>
             <w:rStyle w:val="Hyperlink"/>
             <w:lang w:val="en-US"/>
           </w:rPr>
           <w:t>http://www.geeksforgeeks.org/multiplicative-inverse-under-modulo-m/</w:t>
+        </w:r>
+      </w:hyperlink>
+    </w:p>
+    <w:p>
+      <w:pPr>
+        <w:rPr>
+          <w:lang w:val="en-US"/>
+        </w:rPr>
+      </w:pPr>
+    </w:p>
+    <w:p>
+      <w:pPr>
+        <w:rPr>
+          <w:lang w:val="en-US"/>
+        </w:rPr>
+      </w:pPr>
+      <w:r>
+        <w:rPr>
+          <w:lang w:val="en-US"/>
+        </w:rPr>
+        <w:lastRenderedPageBreak/>
+        <w:t xml:space="preserve">Based my EC Point multiplication on this </w:t>
+      </w:r>
+      <w:hyperlink r:id="rId31" w:history="1">
+        <w:r>
+          <w:rPr>
+            <w:rStyle w:val="Hyperlink"/>
+            <w:lang w:val="en-US"/>
+          </w:rPr>
+          <w:t>https://stackoverflow.com/questions/15727147/scalar-multiplication-of-point-over-elliptic-curve</w:t>
+        </w:r>
+      </w:hyperlink>
+    </w:p>
+    <w:p>
+      <w:pPr>
+        <w:rPr>
+          <w:lang w:val="en-US"/>
+        </w:rPr>
+      </w:pPr>
+      <w:proofErr w:type="spellStart"/>
+      <w:r>
+        <w:rPr>
+          <w:lang w:val="en-US"/>
+        </w:rPr>
+        <w:t>Egcd</w:t>
+      </w:r>
+      <w:proofErr w:type="spellEnd"/>
+      <w:r>
+        <w:rPr>
+          <w:lang w:val="en-US"/>
+        </w:rPr>
+        <w:t xml:space="preserve"> implementation </w:t>
+      </w:r>
+      <w:hyperlink r:id="rId32" w:history="1">
+        <w:r>
+          <w:rPr>
+            <w:rStyle w:val="Hyperlink"/>
+            <w:lang w:val="en-US"/>
+          </w:rPr>
+          <w:t>https://en.wikibooks.org/wiki/Algorithm_Implementation/Mathematics/Extended_Euclidean_algorithm</w:t>
         </w:r>
       </w:hyperlink>
     </w:p>

</xml_diff>

<commit_message>
Completed basic implementation of core Opacity protocol, minus the host-side caching of accepted card IDs.
</commit_message>
<xml_diff>
--- a/bibliography.docx
+++ b/bibliography.docx
@@ -592,6 +592,57 @@
             <w:lang w:val="en-US"/>
           </w:rPr>
           <w:t>https://en.wikibooks.org/wiki/Algorithm_Implementation/Mathematics/Extended_Euclidean_algorithm</w:t>
+        </w:r>
+      </w:hyperlink>
+    </w:p>
+    <w:p>
+      <w:pPr>
+        <w:rPr>
+          <w:lang w:val="en-US"/>
+        </w:rPr>
+      </w:pPr>
+    </w:p>
+    <w:p>
+      <w:pPr>
+        <w:rPr>
+          <w:lang w:val="en-US"/>
+        </w:rPr>
+      </w:pPr>
+      <w:r>
+        <w:rPr>
+          <w:lang w:val="en-US"/>
+        </w:rPr>
+        <w:t xml:space="preserve">Installing ant JC3.0.4 </w:t>
+      </w:r>
+      <w:hyperlink r:id="rId33" w:anchor="JCUGC388" w:history="1">
+        <w:r>
+          <w:rPr>
+            <w:rStyle w:val="Hyperlink"/>
+            <w:lang w:val="en-US"/>
+          </w:rPr>
+          <w:t>https://docs.oracle.com/javacard/3.0.5/guide/location-and-installation.htm#JCUGC388</w:t>
+        </w:r>
+      </w:hyperlink>
+    </w:p>
+    <w:p>
+      <w:pPr>
+        <w:rPr>
+          <w:lang w:val="en-US"/>
+        </w:rPr>
+      </w:pPr>
+      <w:r>
+        <w:rPr>
+          <w:lang w:val="en-US"/>
+        </w:rPr>
+        <w:t xml:space="preserve">Ant task: </w:t>
+      </w:r>
+      <w:hyperlink r:id="rId34" w:history="1">
+        <w:r>
+          <w:rPr>
+            <w:rStyle w:val="Hyperlink"/>
+            <w:lang w:val="en-US"/>
+          </w:rPr>
+          <w:t>https://github.com/martinpaljak/ant-javacard</w:t>
         </w:r>
       </w:hyperlink>
     </w:p>

</xml_diff>

<commit_message>
Completed optimised implementation, as well as memory management optimisation. Card now takes under 1 second.
</commit_message>
<xml_diff>
--- a/bibliography.docx
+++ b/bibliography.docx
@@ -652,8 +652,115 @@
           <w:lang w:val="en-US"/>
         </w:rPr>
       </w:pPr>
+    </w:p>
+    <w:p>
+      <w:pPr>
+        <w:rPr>
+          <w:lang w:val="en-US"/>
+        </w:rPr>
+      </w:pPr>
+      <w:r>
+        <w:rPr>
+          <w:lang w:val="en-US"/>
+        </w:rPr>
+        <w:t>Java card EEPROM vs RAM</w:t>
+      </w:r>
+    </w:p>
+    <w:p>
+      <w:pPr>
+        <w:rPr>
+          <w:lang w:val="en-US"/>
+        </w:rPr>
+      </w:pPr>
+      <w:hyperlink r:id="rId35" w:history="1">
+        <w:r>
+          <w:rPr>
+            <w:rStyle w:val="Hyperlink"/>
+            <w:lang w:val="en-US"/>
+          </w:rPr>
+          <w:t>https://javacardos.com/javacardforum/viewtopic.php?t=314</w:t>
+        </w:r>
+      </w:hyperlink>
+    </w:p>
+    <w:p>
+      <w:pPr>
+        <w:rPr>
+          <w:lang w:val="en-US"/>
+        </w:rPr>
+      </w:pPr>
+    </w:p>
+    <w:p>
+      <w:pPr>
+        <w:rPr>
+          <w:lang w:val="en-US"/>
+        </w:rPr>
+      </w:pPr>
+    </w:p>
+    <w:p>
+      <w:pPr>
+        <w:rPr>
+          <w:lang w:val="en-US"/>
+        </w:rPr>
+      </w:pPr>
+      <w:r>
+        <w:rPr>
+          <w:lang w:val="en-US"/>
+        </w:rPr>
+        <w:t xml:space="preserve">Security Flaw in MIFARE Classic paper: </w:t>
+      </w:r>
+      <w:hyperlink r:id="rId36" w:history="1">
+        <w:r>
+          <w:rPr>
+            <w:rStyle w:val="Hyperlink"/>
+            <w:lang w:val="en-US"/>
+          </w:rPr>
+          <w:t>http://www.cs.ru.nl/~flaviog/publications/Security_Flaw_in_MIFARE_Classic.pdf</w:t>
+        </w:r>
+      </w:hyperlink>
+    </w:p>
+    <w:p>
+      <w:pPr>
+        <w:rPr>
+          <w:lang w:val="en-US"/>
+        </w:rPr>
+      </w:pPr>
+    </w:p>
+    <w:p>
+      <w:pPr>
+        <w:rPr>
+          <w:lang w:val="en-US"/>
+        </w:rPr>
+      </w:pPr>
+      <w:r>
+        <w:rPr>
+          <w:lang w:val="en-US"/>
+        </w:rPr>
+        <w:t xml:space="preserve">Conditional </w:t>
+      </w:r>
       <w:bookmarkStart w:id="0" w:name="_GoBack"/>
       <w:bookmarkEnd w:id="0"/>
+      <w:r>
+        <w:rPr>
+          <w:lang w:val="en-US"/>
+        </w:rPr>
+        <w:t xml:space="preserve">Multiple Differential Attack </w:t>
+      </w:r>
+      <w:hyperlink r:id="rId37" w:history="1">
+        <w:r>
+          <w:rPr>
+            <w:rStyle w:val="Hyperlink"/>
+            <w:lang w:val="en-US"/>
+          </w:rPr>
+          <w:t>http://eurocrypt2009rump.cr.yp.to/7870fc6d38647a661145594ef0c33015.pdf</w:t>
+        </w:r>
+      </w:hyperlink>
+    </w:p>
+    <w:p>
+      <w:pPr>
+        <w:rPr>
+          <w:lang w:val="en-US"/>
+        </w:rPr>
+      </w:pPr>
     </w:p>
     <w:sectPr>
       <w:pgSz w:w="11906" w:h="16838"/>

</xml_diff>

<commit_message>
Finished implementation, bug fixes.
</commit_message>
<xml_diff>
--- a/bibliography.docx
+++ b/bibliography.docx
@@ -735,32 +735,120 @@
         <w:rPr>
           <w:lang w:val="en-US"/>
         </w:rPr>
-        <w:t xml:space="preserve">Conditional </w:t>
-      </w:r>
+        <w:t xml:space="preserve">Conditional Multiple Differential Attack </w:t>
+      </w:r>
+      <w:hyperlink r:id="rId37" w:history="1">
+        <w:r>
+          <w:rPr>
+            <w:rStyle w:val="Hyperlink"/>
+            <w:lang w:val="en-US"/>
+          </w:rPr>
+          <w:t>http://eurocrypt2009rump.cr.yp.to/7870fc6d38647a661145594ef0c33015.pdf</w:t>
+        </w:r>
+      </w:hyperlink>
+    </w:p>
+    <w:p>
+      <w:pPr>
+        <w:rPr>
+          <w:lang w:val="en-US"/>
+        </w:rPr>
+      </w:pPr>
+    </w:p>
+    <w:p>
+      <w:pPr>
+        <w:rPr>
+          <w:lang w:val="en-US"/>
+        </w:rPr>
+      </w:pPr>
+    </w:p>
+    <w:p>
+      <w:pPr>
+        <w:rPr>
+          <w:lang w:val="en-US"/>
+        </w:rPr>
+      </w:pPr>
+      <w:proofErr w:type="spellStart"/>
+      <w:r>
+        <w:rPr>
+          <w:lang w:val="en-US"/>
+        </w:rPr>
+        <w:t>Nohl</w:t>
+      </w:r>
+      <w:proofErr w:type="spellEnd"/>
+      <w:r>
+        <w:rPr>
+          <w:lang w:val="en-US"/>
+        </w:rPr>
+        <w:t xml:space="preserve"> </w:t>
+      </w:r>
+      <w:proofErr w:type="spellStart"/>
+      <w:r>
+        <w:rPr>
+          <w:lang w:val="en-US"/>
+        </w:rPr>
+        <w:t>Plotz</w:t>
+      </w:r>
+      <w:proofErr w:type="spellEnd"/>
+      <w:r>
+        <w:rPr>
+          <w:lang w:val="en-US"/>
+        </w:rPr>
+        <w:t xml:space="preserve"> original MIFARE paper</w:t>
+      </w:r>
+    </w:p>
+    <w:p>
+      <w:pPr>
+        <w:rPr>
+          <w:lang w:val="en-US"/>
+        </w:rPr>
+      </w:pPr>
+      <w:hyperlink r:id="rId38" w:history="1">
+        <w:r>
+          <w:rPr>
+            <w:rStyle w:val="Hyperlink"/>
+            <w:lang w:val="en-US"/>
+          </w:rPr>
+          <w:t>https://www.usenix.org/legacy/event/sec08/tech/full_papers/nohl/nohl.pdf</w:t>
+        </w:r>
+      </w:hyperlink>
+    </w:p>
+    <w:p>
+      <w:pPr>
+        <w:rPr>
+          <w:lang w:val="en-US"/>
+        </w:rPr>
+      </w:pPr>
+    </w:p>
+    <w:p>
+      <w:pPr>
+        <w:rPr>
+          <w:lang w:val="en-US"/>
+        </w:rPr>
+      </w:pPr>
+      <w:r>
+        <w:rPr>
+          <w:lang w:val="en-US"/>
+        </w:rPr>
+        <w:t xml:space="preserve">Java card weaknesses </w:t>
+      </w:r>
+      <w:hyperlink r:id="rId39" w:history="1">
+        <w:r>
+          <w:rPr>
+            <w:rStyle w:val="Hyperlink"/>
+            <w:lang w:val="en-US"/>
+          </w:rPr>
+          <w:t>http://www.cs.ru.nl/~erikpoll/papers/attacks.pdf</w:t>
+        </w:r>
+      </w:hyperlink>
+    </w:p>
+    <w:p>
+      <w:pPr>
+        <w:rPr>
+          <w:lang w:val="en-US"/>
+        </w:rPr>
+      </w:pPr>
       <w:bookmarkStart w:id="0" w:name="_GoBack"/>
       <w:bookmarkEnd w:id="0"/>
-      <w:r>
-        <w:rPr>
-          <w:lang w:val="en-US"/>
-        </w:rPr>
-        <w:t xml:space="preserve">Multiple Differential Attack </w:t>
-      </w:r>
-      <w:hyperlink r:id="rId37" w:history="1">
-        <w:r>
-          <w:rPr>
-            <w:rStyle w:val="Hyperlink"/>
-            <w:lang w:val="en-US"/>
-          </w:rPr>
-          <w:t>http://eurocrypt2009rump.cr.yp.to/7870fc6d38647a661145594ef0c33015.pdf</w:t>
-        </w:r>
-      </w:hyperlink>
-    </w:p>
-    <w:p>
-      <w:pPr>
-        <w:rPr>
-          <w:lang w:val="en-US"/>
-        </w:rPr>
-      </w:pPr>
     </w:p>
     <w:sectPr>
       <w:pgSz w:w="11906" w:h="16838"/>

</xml_diff>